<commit_message>
finished most of project proposal and added some more stuff to set up the project
</commit_message>
<xml_diff>
--- a/DungeonCrawler/projectProposal.docx
+++ b/DungeonCrawler/projectProposal.docx
@@ -121,9 +121,6 @@
         <w:t>: defeating bosses to get to chests (maybe just one boss for my game).</w:t>
       </w:r>
       <w:r>
-        <w:t xml:space="preserve"> I will most likely not implement a mechanic like flipping up tables, but if I have enough time I think it would add to the game.</w:t>
-      </w:r>
-      <w:r>
         <w:t xml:space="preserve"> </w:t>
       </w:r>
       <w:r>
@@ -165,8 +162,390 @@
         <w:tab/>
         <w:t xml:space="preserve">Unlike both these games I will have a level editor. I will also have a each “room” take up one screen and going out a door will then load another “room”. </w:t>
       </w:r>
+    </w:p>
+    <w:p>
+      <w:pPr>
+        <w:pStyle w:val="Heading1"/>
+        <w:spacing w:line="276" w:lineRule="auto"/>
+      </w:pPr>
+      <w:r>
+        <w:t>Structural Plan</w:t>
+      </w:r>
+    </w:p>
+    <w:p>
+      <w:pPr>
+        <w:ind w:firstLine="720"/>
+        <w:rPr>
+          <w:rFonts w:ascii="Times New Roman" w:hAnsi="Times New Roman" w:cs="Times New Roman"/>
+          <w:sz w:val="24"/>
+          <w:szCs w:val="24"/>
+        </w:rPr>
+      </w:pPr>
+      <w:r>
+        <w:rPr>
+          <w:rFonts w:ascii="Times New Roman" w:hAnsi="Times New Roman" w:cs="Times New Roman"/>
+          <w:sz w:val="24"/>
+          <w:szCs w:val="24"/>
+        </w:rPr>
+        <w:t>I have a class folder where I will define classes. I will have a “player.py”</w:t>
+      </w:r>
+      <w:r>
+        <w:rPr>
+          <w:rFonts w:ascii="Times New Roman" w:hAnsi="Times New Roman" w:cs="Times New Roman"/>
+          <w:sz w:val="24"/>
+          <w:szCs w:val="24"/>
+        </w:rPr>
+        <w:t>. The player class will have health, an angle, a position, equipped gun, equipped items, a constant width and height. It will have a bag which holds</w:t>
+      </w:r>
+      <w:r>
+        <w:rPr>
+          <w:rFonts w:ascii="Times New Roman" w:hAnsi="Times New Roman" w:cs="Times New Roman"/>
+          <w:sz w:val="24"/>
+          <w:szCs w:val="24"/>
+        </w:rPr>
+        <w:t xml:space="preserve"> obtained items</w:t>
+      </w:r>
+      <w:r>
+        <w:rPr>
+          <w:rFonts w:ascii="Times New Roman" w:hAnsi="Times New Roman" w:cs="Times New Roman"/>
+          <w:sz w:val="24"/>
+          <w:szCs w:val="24"/>
+        </w:rPr>
+        <w:t>, obtained gun, and</w:t>
+      </w:r>
+      <w:r>
+        <w:rPr>
+          <w:rFonts w:ascii="Times New Roman" w:hAnsi="Times New Roman" w:cs="Times New Roman"/>
+          <w:sz w:val="24"/>
+          <w:szCs w:val="24"/>
+        </w:rPr>
+        <w:t xml:space="preserve"> money</w:t>
+      </w:r>
+      <w:r>
+        <w:rPr>
+          <w:rFonts w:ascii="Times New Roman" w:hAnsi="Times New Roman" w:cs="Times New Roman"/>
+          <w:sz w:val="24"/>
+          <w:szCs w:val="24"/>
+        </w:rPr>
+        <w:t>. Player class will also have methods: shoot (calls the gun’s shoot function), move,</w:t>
+      </w:r>
+      <w:r>
+        <w:rPr>
+          <w:rFonts w:ascii="Times New Roman" w:hAnsi="Times New Roman" w:cs="Times New Roman"/>
+          <w:sz w:val="24"/>
+          <w:szCs w:val="24"/>
+        </w:rPr>
+        <w:t xml:space="preserve"> dash,</w:t>
+      </w:r>
+      <w:r>
+        <w:rPr>
+          <w:rFonts w:ascii="Times New Roman" w:hAnsi="Times New Roman" w:cs="Times New Roman"/>
+          <w:sz w:val="24"/>
+          <w:szCs w:val="24"/>
+        </w:rPr>
+        <w:t xml:space="preserve"> draw, etc.</w:t>
+      </w:r>
+    </w:p>
+    <w:p>
+      <w:pPr>
+        <w:rPr>
+          <w:rFonts w:ascii="Times New Roman" w:hAnsi="Times New Roman" w:cs="Times New Roman"/>
+          <w:sz w:val="24"/>
+          <w:szCs w:val="24"/>
+        </w:rPr>
+      </w:pPr>
+      <w:r>
+        <w:rPr>
+          <w:rFonts w:ascii="Times New Roman" w:hAnsi="Times New Roman" w:cs="Times New Roman"/>
+          <w:sz w:val="24"/>
+          <w:szCs w:val="24"/>
+        </w:rPr>
+        <w:tab/>
+        <w:t xml:space="preserve">I will have “items.py”. I will have </w:t>
+      </w:r>
+      <w:proofErr w:type="gramStart"/>
+      <w:r>
+        <w:rPr>
+          <w:rFonts w:ascii="Times New Roman" w:hAnsi="Times New Roman" w:cs="Times New Roman"/>
+          <w:sz w:val="24"/>
+          <w:szCs w:val="24"/>
+        </w:rPr>
+        <w:t>a</w:t>
+      </w:r>
+      <w:proofErr w:type="gramEnd"/>
+      <w:r>
+        <w:rPr>
+          <w:rFonts w:ascii="Times New Roman" w:hAnsi="Times New Roman" w:cs="Times New Roman"/>
+          <w:sz w:val="24"/>
+          <w:szCs w:val="24"/>
+        </w:rPr>
+        <w:t xml:space="preserve"> item class which holds what the item modifies, health, damage, etc. I will have a static function which returns a list of all the items.</w:t>
+      </w:r>
+    </w:p>
+    <w:p>
+      <w:pPr>
+        <w:ind w:firstLine="720"/>
+        <w:rPr>
+          <w:rFonts w:ascii="Times New Roman" w:hAnsi="Times New Roman" w:cs="Times New Roman"/>
+          <w:sz w:val="24"/>
+          <w:szCs w:val="24"/>
+        </w:rPr>
+      </w:pPr>
+      <w:r>
+        <w:rPr>
+          <w:rFonts w:ascii="Times New Roman" w:hAnsi="Times New Roman" w:cs="Times New Roman"/>
+          <w:sz w:val="24"/>
+          <w:szCs w:val="24"/>
+        </w:rPr>
+        <w:t xml:space="preserve">I will have “guns.py”. It will have a static function which returns a list of all the guns. Each gun will be its own subclass of the gun class excluding the default gun. Each will have a shoot function which does something different for each gun. </w:t>
+      </w:r>
+    </w:p>
+    <w:p>
+      <w:pPr>
+        <w:rPr>
+          <w:rFonts w:ascii="Times New Roman" w:hAnsi="Times New Roman" w:cs="Times New Roman"/>
+          <w:sz w:val="24"/>
+          <w:szCs w:val="24"/>
+        </w:rPr>
+      </w:pPr>
+      <w:r>
+        <w:rPr>
+          <w:rFonts w:ascii="Times New Roman" w:hAnsi="Times New Roman" w:cs="Times New Roman"/>
+          <w:sz w:val="24"/>
+          <w:szCs w:val="24"/>
+        </w:rPr>
+        <w:lastRenderedPageBreak/>
+        <w:tab/>
+        <w:t xml:space="preserve">I will have “enemy.py” which will define an enemy class which has attributes like </w:t>
+      </w:r>
+      <w:r>
+        <w:rPr>
+          <w:rFonts w:ascii="Times New Roman" w:hAnsi="Times New Roman" w:cs="Times New Roman"/>
+          <w:sz w:val="24"/>
+          <w:szCs w:val="24"/>
+        </w:rPr>
+        <w:t xml:space="preserve">health, hitbox (this will be a tuple of coordinates assuming the top left of the image is at 0,0), </w:t>
+      </w:r>
+      <w:r>
+        <w:rPr>
+          <w:rFonts w:ascii="Times New Roman" w:hAnsi="Times New Roman" w:cs="Times New Roman"/>
+          <w:sz w:val="24"/>
+          <w:szCs w:val="24"/>
+        </w:rPr>
+        <w:t xml:space="preserve">The basic enemy will move to be a random radius away from the player with nothing obstructing their view. Some enemies may just stand still but have different attack based on where the player is a what they are doing. </w:t>
+      </w:r>
+    </w:p>
+    <w:p>
+      <w:pPr>
+        <w:pStyle w:val="Heading1"/>
+        <w:spacing w:line="276" w:lineRule="auto"/>
+      </w:pPr>
+      <w:r>
+        <w:t>Algorithmic Plan</w:t>
+      </w:r>
+    </w:p>
+    <w:p>
+      <w:pPr>
+        <w:rPr>
+          <w:rFonts w:ascii="Times New Roman" w:hAnsi="Times New Roman" w:cs="Times New Roman"/>
+          <w:sz w:val="24"/>
+          <w:szCs w:val="24"/>
+        </w:rPr>
+      </w:pPr>
+      <w:r>
+        <w:rPr>
+          <w:rFonts w:ascii="Times New Roman" w:hAnsi="Times New Roman" w:cs="Times New Roman"/>
+          <w:sz w:val="24"/>
+          <w:szCs w:val="24"/>
+        </w:rPr>
+        <w:t xml:space="preserve">The most complex algorithms will be path finding and hit detection. </w:t>
+      </w:r>
+    </w:p>
+    <w:p>
+      <w:pPr>
+        <w:rPr>
+          <w:rFonts w:ascii="Times New Roman" w:hAnsi="Times New Roman" w:cs="Times New Roman"/>
+          <w:sz w:val="24"/>
+          <w:szCs w:val="24"/>
+        </w:rPr>
+      </w:pPr>
+      <w:r>
+        <w:rPr>
+          <w:rFonts w:ascii="Times New Roman" w:hAnsi="Times New Roman" w:cs="Times New Roman"/>
+          <w:sz w:val="24"/>
+          <w:szCs w:val="24"/>
+        </w:rPr>
+        <w:t xml:space="preserve">For path finding the first problem will be is there a straight shot to the player. I will probably use code </w:t>
+      </w:r>
+      <w:proofErr w:type="gramStart"/>
+      <w:r>
+        <w:rPr>
+          <w:rFonts w:ascii="Times New Roman" w:hAnsi="Times New Roman" w:cs="Times New Roman"/>
+          <w:sz w:val="24"/>
+          <w:szCs w:val="24"/>
+        </w:rPr>
+        <w:t>similar to</w:t>
+      </w:r>
+      <w:proofErr w:type="gramEnd"/>
+      <w:r>
+        <w:rPr>
+          <w:rFonts w:ascii="Times New Roman" w:hAnsi="Times New Roman" w:cs="Times New Roman"/>
+          <w:sz w:val="24"/>
+          <w:szCs w:val="24"/>
+        </w:rPr>
+        <w:t xml:space="preserve"> hit detection to see if a line between</w:t>
+      </w:r>
+      <w:r>
+        <w:rPr>
+          <w:rFonts w:ascii="Times New Roman" w:hAnsi="Times New Roman" w:cs="Times New Roman"/>
+          <w:sz w:val="24"/>
+          <w:szCs w:val="24"/>
+        </w:rPr>
+        <w:t xml:space="preserve"> the enemy and the player is obstructed. </w:t>
+      </w:r>
+    </w:p>
+    <w:p>
+      <w:pPr>
+        <w:rPr>
+          <w:rFonts w:ascii="Times New Roman" w:hAnsi="Times New Roman" w:cs="Times New Roman"/>
+          <w:sz w:val="24"/>
+          <w:szCs w:val="24"/>
+        </w:rPr>
+      </w:pPr>
+      <w:r>
+        <w:rPr>
+          <w:rFonts w:ascii="Times New Roman" w:hAnsi="Times New Roman" w:cs="Times New Roman"/>
+          <w:sz w:val="24"/>
+          <w:szCs w:val="24"/>
+          <w:highlight w:val="magenta"/>
+        </w:rPr>
+        <w:t>Write this part later</w:t>
+      </w:r>
+      <w:r>
+        <w:rPr>
+          <w:rFonts w:ascii="Times New Roman" w:hAnsi="Times New Roman" w:cs="Times New Roman"/>
+          <w:sz w:val="24"/>
+          <w:szCs w:val="24"/>
+          <w:highlight w:val="magenta"/>
+        </w:rPr>
+        <w:t xml:space="preserve"> because I don’t know how to do line x polygon collision or polygon x polygon collision</w:t>
+      </w:r>
+    </w:p>
+    <w:p>
+      <w:pPr>
+        <w:pStyle w:val="Heading1"/>
+        <w:spacing w:line="276" w:lineRule="auto"/>
+      </w:pPr>
+      <w:r>
+        <w:t>Timel</w:t>
+      </w:r>
       <w:bookmarkStart w:id="0" w:name="_GoBack"/>
       <w:bookmarkEnd w:id="0"/>
+      <w:r>
+        <w:t>ine Plan</w:t>
+      </w:r>
+    </w:p>
+    <w:p>
+      <w:pPr>
+        <w:rPr>
+          <w:rFonts w:ascii="Times New Roman" w:hAnsi="Times New Roman" w:cs="Times New Roman"/>
+          <w:sz w:val="24"/>
+          <w:szCs w:val="24"/>
+        </w:rPr>
+      </w:pPr>
+      <w:r>
+        <w:rPr>
+          <w:rFonts w:ascii="Times New Roman" w:hAnsi="Times New Roman" w:cs="Times New Roman"/>
+          <w:sz w:val="24"/>
+          <w:szCs w:val="24"/>
+        </w:rPr>
+        <w:t xml:space="preserve">By 8/6: I want to have the character movement fully implement along with the basic enemy type (hopefully with path finding too). </w:t>
+      </w:r>
+    </w:p>
+    <w:p>
+      <w:pPr>
+        <w:rPr>
+          <w:rFonts w:ascii="Times New Roman" w:hAnsi="Times New Roman" w:cs="Times New Roman"/>
+          <w:sz w:val="24"/>
+          <w:szCs w:val="24"/>
+        </w:rPr>
+      </w:pPr>
+      <w:r>
+        <w:rPr>
+          <w:rFonts w:ascii="Times New Roman" w:hAnsi="Times New Roman" w:cs="Times New Roman"/>
+          <w:sz w:val="24"/>
+          <w:szCs w:val="24"/>
+        </w:rPr>
+        <w:t>By 8/7: I want to have the first Room completely done</w:t>
+      </w:r>
+    </w:p>
+    <w:p>
+      <w:pPr>
+        <w:rPr>
+          <w:rFonts w:ascii="Times New Roman" w:hAnsi="Times New Roman" w:cs="Times New Roman"/>
+          <w:sz w:val="24"/>
+          <w:szCs w:val="24"/>
+        </w:rPr>
+      </w:pPr>
+      <w:r>
+        <w:rPr>
+          <w:rFonts w:ascii="Times New Roman" w:hAnsi="Times New Roman" w:cs="Times New Roman"/>
+          <w:sz w:val="24"/>
+          <w:szCs w:val="24"/>
+        </w:rPr>
+        <w:t xml:space="preserve">By 8/8: I want to have the first level done will have a couple rooms with chests with random drops. Probably 2 or 3 enemies including the boss will also have random drops. </w:t>
+      </w:r>
+    </w:p>
+    <w:p>
+      <w:pPr>
+        <w:rPr>
+          <w:rFonts w:ascii="Times New Roman" w:hAnsi="Times New Roman" w:cs="Times New Roman"/>
+          <w:sz w:val="24"/>
+          <w:szCs w:val="24"/>
+        </w:rPr>
+      </w:pPr>
+      <w:r>
+        <w:rPr>
+          <w:rFonts w:ascii="Times New Roman" w:hAnsi="Times New Roman" w:cs="Times New Roman"/>
+          <w:sz w:val="24"/>
+          <w:szCs w:val="24"/>
+        </w:rPr>
+        <w:t>By 8/9: add saving</w:t>
+      </w:r>
+    </w:p>
+    <w:p>
+      <w:pPr>
+        <w:rPr>
+          <w:rFonts w:ascii="Times New Roman" w:hAnsi="Times New Roman" w:cs="Times New Roman"/>
+          <w:sz w:val="24"/>
+          <w:szCs w:val="24"/>
+        </w:rPr>
+      </w:pPr>
+      <w:r>
+        <w:rPr>
+          <w:rFonts w:ascii="Times New Roman" w:hAnsi="Times New Roman" w:cs="Times New Roman"/>
+          <w:sz w:val="24"/>
+          <w:szCs w:val="24"/>
+        </w:rPr>
+        <w:t xml:space="preserve">By 8/10: Depending on time constraints add money, store, and maybe level editor.  </w:t>
+      </w:r>
+    </w:p>
+    <w:p>
+      <w:pPr>
+        <w:rPr>
+          <w:rFonts w:ascii="Times New Roman" w:hAnsi="Times New Roman" w:cs="Times New Roman"/>
+          <w:sz w:val="24"/>
+          <w:szCs w:val="24"/>
+        </w:rPr>
+      </w:pPr>
+      <w:r>
+        <w:rPr>
+          <w:rFonts w:ascii="Times New Roman" w:hAnsi="Times New Roman" w:cs="Times New Roman"/>
+          <w:sz w:val="24"/>
+          <w:szCs w:val="24"/>
+        </w:rPr>
+        <w:t>Maybe add usable items?</w:t>
+      </w:r>
     </w:p>
     <w:p>
       <w:pPr>
@@ -174,7 +553,7 @@
         <w:spacing w:line="276" w:lineRule="auto"/>
       </w:pPr>
       <w:r>
-        <w:t>Structural Plan</w:t>
+        <w:t>Version Control Plan</w:t>
       </w:r>
     </w:p>
     <w:p>
@@ -192,109 +571,7 @@
           <w:sz w:val="24"/>
           <w:szCs w:val="24"/>
         </w:rPr>
-        <w:t>Asdfasdf</w:t>
-      </w:r>
-      <w:proofErr w:type="spellEnd"/>
-    </w:p>
-    <w:p>
-      <w:pPr>
-        <w:pStyle w:val="Heading1"/>
-        <w:spacing w:line="276" w:lineRule="auto"/>
-      </w:pPr>
-      <w:r>
-        <w:t>Algorithmic Plan</w:t>
-      </w:r>
-    </w:p>
-    <w:p>
-      <w:pPr>
-        <w:rPr>
-          <w:rFonts w:ascii="Times New Roman" w:hAnsi="Times New Roman" w:cs="Times New Roman"/>
-          <w:sz w:val="24"/>
-          <w:szCs w:val="24"/>
-        </w:rPr>
-      </w:pPr>
-      <w:proofErr w:type="spellStart"/>
-      <w:r>
-        <w:rPr>
-          <w:rFonts w:ascii="Times New Roman" w:hAnsi="Times New Roman" w:cs="Times New Roman"/>
-          <w:sz w:val="24"/>
-          <w:szCs w:val="24"/>
-        </w:rPr>
-        <w:t>Fasdfasdf</w:t>
-      </w:r>
-      <w:proofErr w:type="spellEnd"/>
-    </w:p>
-    <w:p>
-      <w:pPr>
-        <w:pStyle w:val="Heading1"/>
-        <w:spacing w:line="276" w:lineRule="auto"/>
-      </w:pPr>
-      <w:r>
-        <w:t>Timeline Plan</w:t>
-      </w:r>
-    </w:p>
-    <w:p>
-      <w:pPr>
-        <w:rPr>
-          <w:rFonts w:ascii="Times New Roman" w:hAnsi="Times New Roman" w:cs="Times New Roman"/>
-          <w:sz w:val="24"/>
-          <w:szCs w:val="24"/>
-        </w:rPr>
-      </w:pPr>
-      <w:proofErr w:type="spellStart"/>
-      <w:r>
-        <w:rPr>
-          <w:rFonts w:ascii="Times New Roman" w:hAnsi="Times New Roman" w:cs="Times New Roman"/>
-          <w:sz w:val="24"/>
-          <w:szCs w:val="24"/>
-        </w:rPr>
-        <w:t>Asdfasdf</w:t>
-      </w:r>
-      <w:proofErr w:type="spellEnd"/>
-    </w:p>
-    <w:p>
-      <w:pPr>
-        <w:rPr>
-          <w:rFonts w:ascii="Times New Roman" w:hAnsi="Times New Roman" w:cs="Times New Roman"/>
-          <w:sz w:val="24"/>
-          <w:szCs w:val="24"/>
-        </w:rPr>
-      </w:pPr>
-      <w:r>
-        <w:rPr>
-          <w:rFonts w:ascii="Times New Roman" w:hAnsi="Times New Roman" w:cs="Times New Roman"/>
-          <w:sz w:val="24"/>
-          <w:szCs w:val="24"/>
-        </w:rPr>
-        <w:t>Maybe add usable items?</w:t>
-      </w:r>
-    </w:p>
-    <w:p>
-      <w:pPr>
-        <w:pStyle w:val="Heading1"/>
-        <w:spacing w:line="276" w:lineRule="auto"/>
-      </w:pPr>
-      <w:r>
-        <w:lastRenderedPageBreak/>
-        <w:t>Version Control Plan</w:t>
-      </w:r>
-    </w:p>
-    <w:p>
-      <w:pPr>
-        <w:rPr>
-          <w:rFonts w:ascii="Times New Roman" w:hAnsi="Times New Roman" w:cs="Times New Roman"/>
-          <w:sz w:val="24"/>
-          <w:szCs w:val="24"/>
-        </w:rPr>
-      </w:pPr>
-      <w:proofErr w:type="spellStart"/>
-      <w:r>
-        <w:rPr>
-          <w:rFonts w:ascii="Times New Roman" w:hAnsi="Times New Roman" w:cs="Times New Roman"/>
-          <w:sz w:val="24"/>
-          <w:szCs w:val="24"/>
-        </w:rPr>
-        <w:t>dfasdf</w:t>
+        <w:t>Github</w:t>
       </w:r>
       <w:proofErr w:type="spellEnd"/>
     </w:p>

</xml_diff>

<commit_message>
problem with enemy pathfinding; they are just going straight for the player instead of going around walls
</commit_message>
<xml_diff>
--- a/DungeonCrawler/projectProposal.docx
+++ b/DungeonCrawler/projectProposal.docx
@@ -86,19 +86,7 @@
           <w:rPr>
             <w:rStyle w:val="Hyperlink"/>
           </w:rPr>
-          <w:t>Gung</w:t>
-        </w:r>
-        <w:r>
-          <w:rPr>
-            <w:rStyle w:val="Hyperlink"/>
-          </w:rPr>
-          <w:t>e</w:t>
-        </w:r>
-        <w:r>
-          <w:rPr>
-            <w:rStyle w:val="Hyperlink"/>
-          </w:rPr>
-          <w:t>on</w:t>
+          <w:t>Gungeon</w:t>
         </w:r>
         <w:proofErr w:type="spellEnd"/>
       </w:hyperlink>
@@ -406,183 +394,170 @@
     </w:p>
     <w:p>
       <w:pPr>
-        <w:rPr>
-          <w:rFonts w:ascii="Times New Roman" w:hAnsi="Times New Roman" w:cs="Times New Roman"/>
-          <w:sz w:val="24"/>
-          <w:szCs w:val="24"/>
-        </w:rPr>
-      </w:pPr>
-      <w:r>
-        <w:rPr>
-          <w:rFonts w:ascii="Times New Roman" w:hAnsi="Times New Roman" w:cs="Times New Roman"/>
-          <w:sz w:val="24"/>
-          <w:szCs w:val="24"/>
-          <w:highlight w:val="magenta"/>
-        </w:rPr>
-        <w:t>Write this part later</w:t>
-      </w:r>
-      <w:r>
-        <w:rPr>
-          <w:rFonts w:ascii="Times New Roman" w:hAnsi="Times New Roman" w:cs="Times New Roman"/>
-          <w:sz w:val="24"/>
-          <w:szCs w:val="24"/>
-          <w:highlight w:val="magenta"/>
-        </w:rPr>
-        <w:t xml:space="preserve"> because I don’t know how to do line x polygon collision or polygon x polygon collision</w:t>
-      </w:r>
-    </w:p>
-    <w:p>
-      <w:pPr>
         <w:pStyle w:val="Heading1"/>
         <w:spacing w:line="276" w:lineRule="auto"/>
       </w:pPr>
       <w:r>
-        <w:t>Timel</w:t>
+        <w:t>Timeline Plan</w:t>
+      </w:r>
+    </w:p>
+    <w:p>
+      <w:pPr>
+        <w:rPr>
+          <w:rFonts w:ascii="Times New Roman" w:hAnsi="Times New Roman" w:cs="Times New Roman"/>
+          <w:sz w:val="24"/>
+          <w:szCs w:val="24"/>
+        </w:rPr>
+      </w:pPr>
+      <w:r>
+        <w:rPr>
+          <w:rFonts w:ascii="Times New Roman" w:hAnsi="Times New Roman" w:cs="Times New Roman"/>
+          <w:sz w:val="24"/>
+          <w:szCs w:val="24"/>
+        </w:rPr>
+        <w:t xml:space="preserve">By 8/6: I want to have the character movement fully implement along with the basic enemy type (hopefully with path finding too). </w:t>
+      </w:r>
+    </w:p>
+    <w:p>
+      <w:pPr>
+        <w:rPr>
+          <w:rFonts w:ascii="Times New Roman" w:hAnsi="Times New Roman" w:cs="Times New Roman"/>
+          <w:sz w:val="24"/>
+          <w:szCs w:val="24"/>
+        </w:rPr>
+      </w:pPr>
+      <w:r>
+        <w:rPr>
+          <w:rFonts w:ascii="Times New Roman" w:hAnsi="Times New Roman" w:cs="Times New Roman"/>
+          <w:sz w:val="24"/>
+          <w:szCs w:val="24"/>
+        </w:rPr>
+        <w:t>By 8/7: I want to have the first Room completely done</w:t>
+      </w:r>
+    </w:p>
+    <w:p>
+      <w:pPr>
+        <w:rPr>
+          <w:rFonts w:ascii="Times New Roman" w:hAnsi="Times New Roman" w:cs="Times New Roman"/>
+          <w:sz w:val="24"/>
+          <w:szCs w:val="24"/>
+        </w:rPr>
+      </w:pPr>
+      <w:r>
+        <w:rPr>
+          <w:rFonts w:ascii="Times New Roman" w:hAnsi="Times New Roman" w:cs="Times New Roman"/>
+          <w:sz w:val="24"/>
+          <w:szCs w:val="24"/>
+        </w:rPr>
+        <w:t xml:space="preserve">By 8/8: I want to have the first level done will have a couple rooms with chests with random drops. Probably 2 or 3 enemies including the boss will also have random drops. </w:t>
+      </w:r>
+    </w:p>
+    <w:p>
+      <w:pPr>
+        <w:rPr>
+          <w:rFonts w:ascii="Times New Roman" w:hAnsi="Times New Roman" w:cs="Times New Roman"/>
+          <w:sz w:val="24"/>
+          <w:szCs w:val="24"/>
+        </w:rPr>
+      </w:pPr>
+      <w:r>
+        <w:rPr>
+          <w:rFonts w:ascii="Times New Roman" w:hAnsi="Times New Roman" w:cs="Times New Roman"/>
+          <w:sz w:val="24"/>
+          <w:szCs w:val="24"/>
+        </w:rPr>
+        <w:t>By 8/9: add saving</w:t>
+      </w:r>
+    </w:p>
+    <w:p>
+      <w:pPr>
+        <w:rPr>
+          <w:rFonts w:ascii="Times New Roman" w:hAnsi="Times New Roman" w:cs="Times New Roman"/>
+          <w:sz w:val="24"/>
+          <w:szCs w:val="24"/>
+        </w:rPr>
+      </w:pPr>
+      <w:r>
+        <w:rPr>
+          <w:rFonts w:ascii="Times New Roman" w:hAnsi="Times New Roman" w:cs="Times New Roman"/>
+          <w:sz w:val="24"/>
+          <w:szCs w:val="24"/>
+        </w:rPr>
+        <w:t xml:space="preserve">By 8/10: Depending on time constraints add money, store, and maybe level editor.  </w:t>
+      </w:r>
+    </w:p>
+    <w:p>
+      <w:pPr>
+        <w:rPr>
+          <w:rFonts w:ascii="Times New Roman" w:hAnsi="Times New Roman" w:cs="Times New Roman"/>
+          <w:sz w:val="24"/>
+          <w:szCs w:val="24"/>
+        </w:rPr>
+      </w:pPr>
+      <w:r>
+        <w:rPr>
+          <w:rFonts w:ascii="Times New Roman" w:hAnsi="Times New Roman" w:cs="Times New Roman"/>
+          <w:sz w:val="24"/>
+          <w:szCs w:val="24"/>
+        </w:rPr>
+        <w:t>Maybe add usable items?</w:t>
+      </w:r>
+    </w:p>
+    <w:p>
+      <w:pPr>
+        <w:pStyle w:val="Heading1"/>
+        <w:spacing w:line="276" w:lineRule="auto"/>
+      </w:pPr>
+      <w:r>
+        <w:t>Version Control Plan</w:t>
+      </w:r>
+    </w:p>
+    <w:p>
+      <w:pPr>
+        <w:rPr>
+          <w:rFonts w:ascii="Times New Roman" w:hAnsi="Times New Roman" w:cs="Times New Roman"/>
+          <w:sz w:val="24"/>
+          <w:szCs w:val="24"/>
+        </w:rPr>
+      </w:pPr>
+      <w:proofErr w:type="spellStart"/>
+      <w:r>
+        <w:rPr>
+          <w:rFonts w:ascii="Times New Roman" w:hAnsi="Times New Roman" w:cs="Times New Roman"/>
+          <w:sz w:val="24"/>
+          <w:szCs w:val="24"/>
+        </w:rPr>
+        <w:t>Github</w:t>
+      </w:r>
+      <w:proofErr w:type="spellEnd"/>
+    </w:p>
+    <w:p>
+      <w:pPr>
+        <w:pStyle w:val="Heading1"/>
+        <w:spacing w:line="276" w:lineRule="auto"/>
+      </w:pPr>
+      <w:r>
+        <w:t>Changes</w:t>
+      </w:r>
+    </w:p>
+    <w:p>
+      <w:pPr>
+        <w:rPr>
+          <w:rFonts w:ascii="Times New Roman" w:hAnsi="Times New Roman" w:cs="Times New Roman"/>
+          <w:sz w:val="24"/>
+          <w:szCs w:val="24"/>
+        </w:rPr>
+      </w:pPr>
+      <w:r>
+        <w:rPr>
+          <w:rFonts w:ascii="Times New Roman" w:hAnsi="Times New Roman" w:cs="Times New Roman"/>
+          <w:sz w:val="24"/>
+          <w:szCs w:val="24"/>
+        </w:rPr>
+        <w:t xml:space="preserve">I don’t think I will have time to add items, but beside that not much is different than my plan. </w:t>
       </w:r>
       <w:bookmarkStart w:id="0" w:name="_GoBack"/>
       <w:bookmarkEnd w:id="0"/>
-      <w:r>
-        <w:t>ine Plan</w:t>
-      </w:r>
-    </w:p>
-    <w:p>
-      <w:pPr>
-        <w:rPr>
-          <w:rFonts w:ascii="Times New Roman" w:hAnsi="Times New Roman" w:cs="Times New Roman"/>
-          <w:sz w:val="24"/>
-          <w:szCs w:val="24"/>
-        </w:rPr>
-      </w:pPr>
-      <w:r>
-        <w:rPr>
-          <w:rFonts w:ascii="Times New Roman" w:hAnsi="Times New Roman" w:cs="Times New Roman"/>
-          <w:sz w:val="24"/>
-          <w:szCs w:val="24"/>
-        </w:rPr>
-        <w:t xml:space="preserve">By 8/6: I want to have the character movement fully implement along with the basic enemy type (hopefully with path finding too). </w:t>
-      </w:r>
-    </w:p>
-    <w:p>
-      <w:pPr>
-        <w:rPr>
-          <w:rFonts w:ascii="Times New Roman" w:hAnsi="Times New Roman" w:cs="Times New Roman"/>
-          <w:sz w:val="24"/>
-          <w:szCs w:val="24"/>
-        </w:rPr>
-      </w:pPr>
-      <w:r>
-        <w:rPr>
-          <w:rFonts w:ascii="Times New Roman" w:hAnsi="Times New Roman" w:cs="Times New Roman"/>
-          <w:sz w:val="24"/>
-          <w:szCs w:val="24"/>
-        </w:rPr>
-        <w:t>By 8/7: I want to have the first Room completely done</w:t>
-      </w:r>
-    </w:p>
-    <w:p>
-      <w:pPr>
-        <w:rPr>
-          <w:rFonts w:ascii="Times New Roman" w:hAnsi="Times New Roman" w:cs="Times New Roman"/>
-          <w:sz w:val="24"/>
-          <w:szCs w:val="24"/>
-        </w:rPr>
-      </w:pPr>
-      <w:r>
-        <w:rPr>
-          <w:rFonts w:ascii="Times New Roman" w:hAnsi="Times New Roman" w:cs="Times New Roman"/>
-          <w:sz w:val="24"/>
-          <w:szCs w:val="24"/>
-        </w:rPr>
-        <w:t xml:space="preserve">By 8/8: I want to have the first level done will have a couple rooms with chests with random drops. Probably 2 or 3 enemies including the boss will also have random drops. </w:t>
-      </w:r>
-    </w:p>
-    <w:p>
-      <w:pPr>
-        <w:rPr>
-          <w:rFonts w:ascii="Times New Roman" w:hAnsi="Times New Roman" w:cs="Times New Roman"/>
-          <w:sz w:val="24"/>
-          <w:szCs w:val="24"/>
-        </w:rPr>
-      </w:pPr>
-      <w:r>
-        <w:rPr>
-          <w:rFonts w:ascii="Times New Roman" w:hAnsi="Times New Roman" w:cs="Times New Roman"/>
-          <w:sz w:val="24"/>
-          <w:szCs w:val="24"/>
-        </w:rPr>
-        <w:t>By 8/9: add saving</w:t>
-      </w:r>
-    </w:p>
-    <w:p>
-      <w:pPr>
-        <w:rPr>
-          <w:rFonts w:ascii="Times New Roman" w:hAnsi="Times New Roman" w:cs="Times New Roman"/>
-          <w:sz w:val="24"/>
-          <w:szCs w:val="24"/>
-        </w:rPr>
-      </w:pPr>
-      <w:r>
-        <w:rPr>
-          <w:rFonts w:ascii="Times New Roman" w:hAnsi="Times New Roman" w:cs="Times New Roman"/>
-          <w:sz w:val="24"/>
-          <w:szCs w:val="24"/>
-        </w:rPr>
-        <w:t xml:space="preserve">By 8/10: Depending on time constraints add money, store, and maybe level editor.  </w:t>
-      </w:r>
-    </w:p>
-    <w:p>
-      <w:pPr>
-        <w:rPr>
-          <w:rFonts w:ascii="Times New Roman" w:hAnsi="Times New Roman" w:cs="Times New Roman"/>
-          <w:sz w:val="24"/>
-          <w:szCs w:val="24"/>
-        </w:rPr>
-      </w:pPr>
-      <w:r>
-        <w:rPr>
-          <w:rFonts w:ascii="Times New Roman" w:hAnsi="Times New Roman" w:cs="Times New Roman"/>
-          <w:sz w:val="24"/>
-          <w:szCs w:val="24"/>
-        </w:rPr>
-        <w:t>Maybe add usable items?</w:t>
-      </w:r>
-    </w:p>
-    <w:p>
-      <w:pPr>
-        <w:pStyle w:val="Heading1"/>
-        <w:spacing w:line="276" w:lineRule="auto"/>
-      </w:pPr>
-      <w:r>
-        <w:t>Version Control Plan</w:t>
-      </w:r>
-    </w:p>
-    <w:p>
-      <w:pPr>
-        <w:rPr>
-          <w:rFonts w:ascii="Times New Roman" w:hAnsi="Times New Roman" w:cs="Times New Roman"/>
-          <w:sz w:val="24"/>
-          <w:szCs w:val="24"/>
-        </w:rPr>
-      </w:pPr>
-      <w:proofErr w:type="spellStart"/>
-      <w:r>
-        <w:rPr>
-          <w:rFonts w:ascii="Times New Roman" w:hAnsi="Times New Roman" w:cs="Times New Roman"/>
-          <w:sz w:val="24"/>
-          <w:szCs w:val="24"/>
-        </w:rPr>
-        <w:t>Github</w:t>
-      </w:r>
-      <w:proofErr w:type="spellEnd"/>
-    </w:p>
-    <w:p>
-      <w:pPr>
-        <w:rPr>
-          <w:rFonts w:ascii="Times New Roman" w:hAnsi="Times New Roman" w:cs="Times New Roman"/>
-          <w:sz w:val="24"/>
-          <w:szCs w:val="24"/>
-        </w:rPr>
-      </w:pPr>
     </w:p>
     <w:sectPr>
       <w:pgSz w:w="12240" w:h="15840"/>

</xml_diff>